<commit_message>
minor changes to question answers
</commit_message>
<xml_diff>
--- a/HW4/Join Questions.docx
+++ b/HW4/Join Questions.docx
@@ -4,7 +4,46 @@
   <w:body>
     <w:p>
       <w:r>
-        <w:t>The relations will be joined on A.</w:t>
+        <w:t xml:space="preserve">NAMES: </w:t>
+      </w:r>
+      <w:r>
+        <w:t>Samuel Garcia Lopez, Graham Glazner</w:t>
+      </w:r>
+    </w:p>
+    <w:p>
+      <w:proofErr w:type="gramStart"/>
+      <w:r>
+        <w:t>ONIDS :</w:t>
+      </w:r>
+      <w:proofErr w:type="gramEnd"/>
+      <w:r>
+        <w:t xml:space="preserve"> </w:t>
+      </w:r>
+      <w:proofErr w:type="spellStart"/>
+      <w:r>
+        <w:t>garcsamu</w:t>
+      </w:r>
+      <w:proofErr w:type="spellEnd"/>
+      <w:r>
+        <w:t xml:space="preserve">, </w:t>
+      </w:r>
+      <w:proofErr w:type="spellStart"/>
+      <w:r>
+        <w:t>glaznerg</w:t>
+      </w:r>
+      <w:proofErr w:type="spellEnd"/>
+    </w:p>
+    <w:p>
+      <w:proofErr w:type="gramStart"/>
+      <w:r>
+        <w:t>EMAILS :</w:t>
+      </w:r>
+      <w:proofErr w:type="gramEnd"/>
+      <w:r>
+        <w:t xml:space="preserve"> garcsamu@oregonstate.edu, glazner@oregonstate.edu </w:t>
+      </w:r>
+      <w:r>
+        <w:br/>
       </w:r>
     </w:p>
     <w:p>
@@ -121,10 +160,7 @@
     </w:p>
     <w:p>
       <w:r>
-        <w:t xml:space="preserve">Hash Join: </w:t>
-      </w:r>
-      <w:r>
-        <w:t>3B(R) + B(S)</w:t>
+        <w:t>Hash Join: 3B(R) + B(S)</w:t>
       </w:r>
     </w:p>
     <w:p>
@@ -164,13 +200,7 @@
       </w:r>
       <w:proofErr w:type="gramEnd"/>
       <w:r>
-        <w:t xml:space="preserve">A, B) as the R, but if we switch the order, we’ll get an I/O complexity of </w:t>
-      </w:r>
-      <w:r>
-        <w:t>140,000</w:t>
-      </w:r>
-      <w:r>
-        <w:t>. Since B(R) = 20,000, where S(</w:t>
+        <w:t>A, B) as the R, but if we switch the order, we’ll get an I/O complexity of 140,000. Since B(R) = 20,000, where S(</w:t>
       </w:r>
       <w:proofErr w:type="gramStart"/>
       <w:r>
@@ -234,6 +264,7 @@
     </w:p>
     <w:p>
       <w:r>
+        <w:lastRenderedPageBreak/>
         <w:t xml:space="preserve">Block nested loop cost would </w:t>
       </w:r>
       <w:proofErr w:type="gramStart"/>
@@ -259,7 +290,6 @@
     </w:p>
     <w:p>
       <w:r>
-        <w:lastRenderedPageBreak/>
         <w:tab/>
         <w:t>80,000 + 20,000(</w:t>
       </w:r>
@@ -280,10 +310,7 @@
     </w:p>
     <w:p>
       <w:r>
-        <w:t xml:space="preserve">We could however use Sort Merge: </w:t>
-      </w:r>
-      <w:r>
-        <w:t>5B(R) + 5B(S)</w:t>
+        <w:t>We could however use Sort Merge: 5B(R) + 5B(S)</w:t>
       </w:r>
     </w:p>
     <w:p>
@@ -303,6 +330,14 @@
         <w:tab/>
         <w:t>This is our best option since it has the lowest I/O complexity, and the memory requirement is met.</w:t>
       </w:r>
+    </w:p>
+    <w:p>
+      <w:pPr>
+        <w:rPr>
+          <w:b/>
+          <w:bCs/>
+        </w:rPr>
+      </w:pPr>
     </w:p>
     <w:p>
       <w:r>

</xml_diff>